<commit_message>
Add 2 Usecase Dang Nhap va Dang Xuat
</commit_message>
<xml_diff>
--- a/2.Requirement Analysis/UsecaseSpecification/[Vũ + T.Tuấn] UsecaseSpec_NvQuanLyCongty_NvQuanLyKho[Update].docx
+++ b/2.Requirement Analysis/UsecaseSpecification/[Vũ + T.Tuấn] UsecaseSpec_NvQuanLyCongty_NvQuanLyKho[Update].docx
@@ -6288,8 +6288,721 @@
         </w:rPr>
         <w:t>Không có</w:t>
       </w:r>
-      <w:bookmarkStart w:id="0" w:name="_GoBack"/>
-      <w:bookmarkEnd w:id="0"/>
+    </w:p>
+    <w:p>
+      <w:pPr>
+        <w:pStyle w:val="Heading1"/>
+        <w:keepLines w:val="0"/>
+        <w:widowControl w:val="0"/>
+        <w:numPr>
+          <w:ilvl w:val="0"/>
+          <w:numId w:val="7"/>
+        </w:numPr>
+        <w:spacing w:before="120" w:after="60" w:line="240" w:lineRule="atLeast"/>
+        <w:rPr>
+          <w:rFonts w:ascii="Arial" w:eastAsia="Times New Roman" w:hAnsi="Arial" w:cs="Times New Roman"/>
+          <w:bCs w:val="0"/>
+          <w:color w:val="auto"/>
+          <w:sz w:val="26"/>
+          <w:szCs w:val="20"/>
+        </w:rPr>
+      </w:pPr>
+      <w:r>
+        <w:rPr>
+          <w:rFonts w:ascii="Arial" w:eastAsia="Times New Roman" w:hAnsi="Arial" w:cs="Times New Roman"/>
+          <w:bCs w:val="0"/>
+          <w:color w:val="auto"/>
+          <w:sz w:val="26"/>
+          <w:szCs w:val="20"/>
+        </w:rPr>
+        <w:lastRenderedPageBreak/>
+        <w:t>Đặc tả Use-case “Đăng nhập”</w:t>
+      </w:r>
+    </w:p>
+    <w:p>
+      <w:pPr>
+        <w:pStyle w:val="Heading2"/>
+        <w:numPr>
+          <w:ilvl w:val="1"/>
+          <w:numId w:val="7"/>
+        </w:numPr>
+        <w:ind w:left="0" w:firstLine="0"/>
+        <w:rPr>
+          <w:sz w:val="22"/>
+        </w:rPr>
+      </w:pPr>
+      <w:r>
+        <w:rPr>
+          <w:sz w:val="22"/>
+        </w:rPr>
+        <w:t>Tóm tắt</w:t>
+      </w:r>
+    </w:p>
+    <w:p>
+      <w:pPr>
+        <w:widowControl w:val="0"/>
+        <w:spacing w:after="0" w:line="240" w:lineRule="atLeast"/>
+        <w:ind w:left="720"/>
+        <w:rPr>
+          <w:rFonts w:ascii="Times New Roman" w:eastAsia="Times New Roman" w:hAnsi="Times New Roman" w:cs="Times New Roman"/>
+          <w:sz w:val="24"/>
+          <w:szCs w:val="24"/>
+        </w:rPr>
+      </w:pPr>
+      <w:r>
+        <w:rPr>
+          <w:rFonts w:ascii="Times New Roman" w:eastAsia="Times New Roman" w:hAnsi="Times New Roman" w:cs="Times New Roman"/>
+          <w:sz w:val="24"/>
+          <w:szCs w:val="24"/>
+        </w:rPr>
+        <w:t>Khi người dùng muốn sử dụng các chức năng của hệ thống cung cấp thì việc đầu tiên là phải đăng nhập. Usecase này mô tả cách đănh nhập vào hệ thống</w:t>
+      </w:r>
+    </w:p>
+    <w:p>
+      <w:pPr>
+        <w:pStyle w:val="Heading2"/>
+        <w:numPr>
+          <w:ilvl w:val="1"/>
+          <w:numId w:val="7"/>
+        </w:numPr>
+        <w:ind w:left="0" w:firstLine="0"/>
+        <w:rPr>
+          <w:sz w:val="22"/>
+        </w:rPr>
+      </w:pPr>
+      <w:r>
+        <w:rPr>
+          <w:sz w:val="22"/>
+        </w:rPr>
+        <w:t>Dòng sự kiện chính</w:t>
+      </w:r>
+    </w:p>
+    <w:p>
+      <w:pPr>
+        <w:pStyle w:val="ListParagraph"/>
+        <w:widowControl w:val="0"/>
+        <w:numPr>
+          <w:ilvl w:val="2"/>
+          <w:numId w:val="7"/>
+        </w:numPr>
+        <w:spacing w:after="0" w:line="240" w:lineRule="atLeast"/>
+        <w:rPr>
+          <w:rFonts w:ascii="Times New Roman" w:eastAsia="Times New Roman" w:hAnsi="Times New Roman" w:cs="Times New Roman"/>
+          <w:sz w:val="24"/>
+          <w:szCs w:val="24"/>
+        </w:rPr>
+      </w:pPr>
+      <w:r>
+        <w:rPr>
+          <w:rFonts w:ascii="Times New Roman" w:eastAsia="Times New Roman" w:hAnsi="Times New Roman" w:cs="Times New Roman"/>
+          <w:sz w:val="24"/>
+          <w:szCs w:val="24"/>
+        </w:rPr>
+        <w:t>Hệ thống yêu cầu actor nhập Usename và Password</w:t>
+      </w:r>
+    </w:p>
+    <w:p>
+      <w:pPr>
+        <w:pStyle w:val="ListParagraph"/>
+        <w:widowControl w:val="0"/>
+        <w:numPr>
+          <w:ilvl w:val="2"/>
+          <w:numId w:val="7"/>
+        </w:numPr>
+        <w:spacing w:after="0" w:line="240" w:lineRule="atLeast"/>
+        <w:rPr>
+          <w:rFonts w:ascii="Times New Roman" w:eastAsia="Times New Roman" w:hAnsi="Times New Roman" w:cs="Times New Roman"/>
+          <w:sz w:val="24"/>
+          <w:szCs w:val="24"/>
+        </w:rPr>
+      </w:pPr>
+      <w:r>
+        <w:rPr>
+          <w:rFonts w:ascii="Times New Roman" w:eastAsia="Times New Roman" w:hAnsi="Times New Roman" w:cs="Times New Roman"/>
+          <w:sz w:val="24"/>
+          <w:szCs w:val="24"/>
+        </w:rPr>
+        <w:t>Người dùng nhập các thông tin yêu cầu</w:t>
+      </w:r>
+    </w:p>
+    <w:p>
+      <w:pPr>
+        <w:pStyle w:val="ListParagraph"/>
+        <w:widowControl w:val="0"/>
+        <w:numPr>
+          <w:ilvl w:val="2"/>
+          <w:numId w:val="7"/>
+        </w:numPr>
+        <w:spacing w:after="0" w:line="240" w:lineRule="atLeast"/>
+        <w:rPr>
+          <w:rFonts w:ascii="Times New Roman" w:eastAsia="Times New Roman" w:hAnsi="Times New Roman" w:cs="Times New Roman"/>
+          <w:sz w:val="24"/>
+          <w:szCs w:val="24"/>
+        </w:rPr>
+      </w:pPr>
+      <w:r>
+        <w:rPr>
+          <w:rFonts w:ascii="Times New Roman" w:eastAsia="Times New Roman" w:hAnsi="Times New Roman" w:cs="Times New Roman"/>
+          <w:sz w:val="24"/>
+          <w:szCs w:val="24"/>
+        </w:rPr>
+        <w:t>Người dùng đăng nhập</w:t>
+      </w:r>
+    </w:p>
+    <w:p>
+      <w:pPr>
+        <w:pStyle w:val="ListParagraph"/>
+        <w:widowControl w:val="0"/>
+        <w:numPr>
+          <w:ilvl w:val="2"/>
+          <w:numId w:val="7"/>
+        </w:numPr>
+        <w:spacing w:after="0" w:line="240" w:lineRule="atLeast"/>
+        <w:rPr>
+          <w:rFonts w:ascii="Times New Roman" w:eastAsia="Times New Roman" w:hAnsi="Times New Roman" w:cs="Times New Roman"/>
+          <w:sz w:val="24"/>
+          <w:szCs w:val="24"/>
+        </w:rPr>
+      </w:pPr>
+      <w:r>
+        <w:rPr>
+          <w:rFonts w:ascii="Times New Roman" w:eastAsia="Times New Roman" w:hAnsi="Times New Roman" w:cs="Times New Roman"/>
+          <w:sz w:val="24"/>
+          <w:szCs w:val="24"/>
+        </w:rPr>
+        <w:t>Hệ thống kiểm tra thông tin đăng nhập</w:t>
+      </w:r>
+    </w:p>
+    <w:p>
+      <w:pPr>
+        <w:pStyle w:val="ListParagraph"/>
+        <w:widowControl w:val="0"/>
+        <w:numPr>
+          <w:ilvl w:val="2"/>
+          <w:numId w:val="7"/>
+        </w:numPr>
+        <w:spacing w:after="0" w:line="240" w:lineRule="atLeast"/>
+        <w:rPr>
+          <w:rFonts w:ascii="Times New Roman" w:eastAsia="Times New Roman" w:hAnsi="Times New Roman" w:cs="Times New Roman"/>
+          <w:sz w:val="24"/>
+          <w:szCs w:val="24"/>
+        </w:rPr>
+      </w:pPr>
+      <w:r>
+        <w:rPr>
+          <w:rFonts w:ascii="Times New Roman" w:eastAsia="Times New Roman" w:hAnsi="Times New Roman" w:cs="Times New Roman"/>
+          <w:sz w:val="24"/>
+          <w:szCs w:val="24"/>
+        </w:rPr>
+        <w:t>Hệ thống kiểm tra quyền hạn dựa vào Usename và Password gồm:</w:t>
+      </w:r>
+    </w:p>
+    <w:p>
+      <w:pPr>
+        <w:pStyle w:val="ListParagraph"/>
+        <w:widowControl w:val="0"/>
+        <w:numPr>
+          <w:ilvl w:val="4"/>
+          <w:numId w:val="6"/>
+        </w:numPr>
+        <w:spacing w:after="0" w:line="240" w:lineRule="atLeast"/>
+        <w:ind w:left="1980"/>
+        <w:rPr>
+          <w:rFonts w:ascii="Times New Roman" w:eastAsia="Times New Roman" w:hAnsi="Times New Roman" w:cs="Times New Roman"/>
+          <w:sz w:val="24"/>
+          <w:szCs w:val="24"/>
+        </w:rPr>
+      </w:pPr>
+      <w:r>
+        <w:rPr>
+          <w:rFonts w:ascii="Times New Roman" w:eastAsia="Times New Roman" w:hAnsi="Times New Roman" w:cs="Times New Roman"/>
+          <w:sz w:val="24"/>
+          <w:szCs w:val="24"/>
+        </w:rPr>
+        <w:t>Quyền của nhân viên tiếp tân</w:t>
+      </w:r>
+    </w:p>
+    <w:p>
+      <w:pPr>
+        <w:pStyle w:val="ListParagraph"/>
+        <w:widowControl w:val="0"/>
+        <w:numPr>
+          <w:ilvl w:val="4"/>
+          <w:numId w:val="6"/>
+        </w:numPr>
+        <w:spacing w:after="0" w:line="240" w:lineRule="atLeast"/>
+        <w:ind w:left="1980"/>
+        <w:rPr>
+          <w:rFonts w:ascii="Times New Roman" w:eastAsia="Times New Roman" w:hAnsi="Times New Roman" w:cs="Times New Roman"/>
+          <w:sz w:val="24"/>
+          <w:szCs w:val="24"/>
+        </w:rPr>
+      </w:pPr>
+      <w:r>
+        <w:rPr>
+          <w:rFonts w:ascii="Times New Roman" w:eastAsia="Times New Roman" w:hAnsi="Times New Roman" w:cs="Times New Roman"/>
+          <w:sz w:val="24"/>
+          <w:szCs w:val="24"/>
+        </w:rPr>
+        <w:t>Quyền của nhân viên thu ngân</w:t>
+      </w:r>
+    </w:p>
+    <w:p>
+      <w:pPr>
+        <w:pStyle w:val="ListParagraph"/>
+        <w:widowControl w:val="0"/>
+        <w:numPr>
+          <w:ilvl w:val="4"/>
+          <w:numId w:val="6"/>
+        </w:numPr>
+        <w:spacing w:after="0" w:line="240" w:lineRule="atLeast"/>
+        <w:ind w:left="1980"/>
+        <w:rPr>
+          <w:rFonts w:ascii="Times New Roman" w:eastAsia="Times New Roman" w:hAnsi="Times New Roman" w:cs="Times New Roman"/>
+          <w:sz w:val="24"/>
+          <w:szCs w:val="24"/>
+        </w:rPr>
+      </w:pPr>
+      <w:r>
+        <w:rPr>
+          <w:rFonts w:ascii="Times New Roman" w:eastAsia="Times New Roman" w:hAnsi="Times New Roman" w:cs="Times New Roman"/>
+          <w:sz w:val="24"/>
+          <w:szCs w:val="24"/>
+        </w:rPr>
+        <w:t>Quyền của nhân viên quản lý kho</w:t>
+      </w:r>
+    </w:p>
+    <w:p>
+      <w:pPr>
+        <w:pStyle w:val="ListParagraph"/>
+        <w:widowControl w:val="0"/>
+        <w:numPr>
+          <w:ilvl w:val="4"/>
+          <w:numId w:val="6"/>
+        </w:numPr>
+        <w:spacing w:after="0" w:line="240" w:lineRule="atLeast"/>
+        <w:ind w:left="1980"/>
+        <w:rPr>
+          <w:rFonts w:ascii="Times New Roman" w:eastAsia="Times New Roman" w:hAnsi="Times New Roman" w:cs="Times New Roman"/>
+          <w:sz w:val="24"/>
+          <w:szCs w:val="24"/>
+        </w:rPr>
+      </w:pPr>
+      <w:r>
+        <w:rPr>
+          <w:rFonts w:ascii="Times New Roman" w:eastAsia="Times New Roman" w:hAnsi="Times New Roman" w:cs="Times New Roman"/>
+          <w:sz w:val="24"/>
+          <w:szCs w:val="24"/>
+        </w:rPr>
+        <w:t>Quyền của nhân viên quản lý thực đơn</w:t>
+      </w:r>
+    </w:p>
+    <w:p>
+      <w:pPr>
+        <w:pStyle w:val="ListParagraph"/>
+        <w:widowControl w:val="0"/>
+        <w:numPr>
+          <w:ilvl w:val="4"/>
+          <w:numId w:val="6"/>
+        </w:numPr>
+        <w:spacing w:after="0" w:line="240" w:lineRule="atLeast"/>
+        <w:ind w:left="1980"/>
+        <w:rPr>
+          <w:rFonts w:ascii="Times New Roman" w:eastAsia="Times New Roman" w:hAnsi="Times New Roman" w:cs="Times New Roman"/>
+          <w:sz w:val="24"/>
+          <w:szCs w:val="24"/>
+        </w:rPr>
+      </w:pPr>
+      <w:r>
+        <w:rPr>
+          <w:rFonts w:ascii="Times New Roman" w:eastAsia="Times New Roman" w:hAnsi="Times New Roman" w:cs="Times New Roman"/>
+          <w:sz w:val="24"/>
+          <w:szCs w:val="24"/>
+        </w:rPr>
+        <w:t>Quyền của nhân viên quản lý nhà hàng</w:t>
+      </w:r>
+    </w:p>
+    <w:p>
+      <w:pPr>
+        <w:pStyle w:val="ListParagraph"/>
+        <w:widowControl w:val="0"/>
+        <w:numPr>
+          <w:ilvl w:val="4"/>
+          <w:numId w:val="6"/>
+        </w:numPr>
+        <w:spacing w:after="0" w:line="240" w:lineRule="atLeast"/>
+        <w:ind w:left="1980"/>
+        <w:rPr>
+          <w:rFonts w:ascii="Times New Roman" w:eastAsia="Times New Roman" w:hAnsi="Times New Roman" w:cs="Times New Roman"/>
+          <w:sz w:val="24"/>
+          <w:szCs w:val="24"/>
+        </w:rPr>
+      </w:pPr>
+      <w:r>
+        <w:rPr>
+          <w:rFonts w:ascii="Times New Roman" w:eastAsia="Times New Roman" w:hAnsi="Times New Roman" w:cs="Times New Roman"/>
+          <w:sz w:val="24"/>
+          <w:szCs w:val="24"/>
+        </w:rPr>
+        <w:t>Quyền của nhân viên quản lý công ty</w:t>
+      </w:r>
+    </w:p>
+    <w:p>
+      <w:pPr>
+        <w:pStyle w:val="ListParagraph"/>
+        <w:widowControl w:val="0"/>
+        <w:numPr>
+          <w:ilvl w:val="4"/>
+          <w:numId w:val="6"/>
+        </w:numPr>
+        <w:spacing w:after="0" w:line="240" w:lineRule="atLeast"/>
+        <w:ind w:left="1980"/>
+        <w:rPr>
+          <w:rFonts w:ascii="Times New Roman" w:eastAsia="Times New Roman" w:hAnsi="Times New Roman" w:cs="Times New Roman"/>
+          <w:sz w:val="24"/>
+          <w:szCs w:val="24"/>
+        </w:rPr>
+      </w:pPr>
+      <w:r>
+        <w:rPr>
+          <w:rFonts w:ascii="Times New Roman" w:eastAsia="Times New Roman" w:hAnsi="Times New Roman" w:cs="Times New Roman"/>
+          <w:sz w:val="24"/>
+          <w:szCs w:val="24"/>
+        </w:rPr>
+        <w:t>Quyền của nhân viên quản trị hệ thống</w:t>
+      </w:r>
+    </w:p>
+    <w:p>
+      <w:pPr>
+        <w:pStyle w:val="ListParagraph"/>
+        <w:widowControl w:val="0"/>
+        <w:numPr>
+          <w:ilvl w:val="0"/>
+          <w:numId w:val="6"/>
+        </w:numPr>
+        <w:tabs>
+          <w:tab w:val="left" w:pos="1260"/>
+        </w:tabs>
+        <w:spacing w:after="0" w:line="240" w:lineRule="atLeast"/>
+        <w:ind w:hanging="1080"/>
+        <w:rPr>
+          <w:rFonts w:ascii="Times New Roman" w:eastAsia="Times New Roman" w:hAnsi="Times New Roman" w:cs="Times New Roman"/>
+          <w:sz w:val="24"/>
+          <w:szCs w:val="24"/>
+        </w:rPr>
+      </w:pPr>
+      <w:r>
+        <w:rPr>
+          <w:rFonts w:ascii="Times New Roman" w:eastAsia="Times New Roman" w:hAnsi="Times New Roman" w:cs="Times New Roman"/>
+          <w:sz w:val="24"/>
+          <w:szCs w:val="24"/>
+        </w:rPr>
+        <w:t>Cho phép đăng nhập vào hệ thống</w:t>
+      </w:r>
+    </w:p>
+    <w:p>
+      <w:pPr>
+        <w:pStyle w:val="Heading2"/>
+        <w:numPr>
+          <w:ilvl w:val="1"/>
+          <w:numId w:val="7"/>
+        </w:numPr>
+        <w:ind w:left="0" w:firstLine="0"/>
+        <w:rPr>
+          <w:sz w:val="22"/>
+        </w:rPr>
+      </w:pPr>
+      <w:r>
+        <w:rPr>
+          <w:sz w:val="22"/>
+        </w:rPr>
+        <w:t>Các dòng sự kiện khác</w:t>
+      </w:r>
+    </w:p>
+    <w:p>
+      <w:pPr>
+        <w:widowControl w:val="0"/>
+        <w:spacing w:after="0" w:line="240" w:lineRule="atLeast"/>
+        <w:ind w:left="720"/>
+        <w:rPr>
+          <w:rFonts w:ascii="Times New Roman" w:eastAsia="Times New Roman" w:hAnsi="Times New Roman" w:cs="Times New Roman"/>
+          <w:sz w:val="24"/>
+          <w:szCs w:val="24"/>
+        </w:rPr>
+      </w:pPr>
+      <w:r>
+        <w:rPr>
+          <w:rFonts w:ascii="Times New Roman" w:eastAsia="Times New Roman" w:hAnsi="Times New Roman" w:cs="Times New Roman"/>
+          <w:sz w:val="24"/>
+          <w:szCs w:val="24"/>
+        </w:rPr>
+        <w:t>Đăng nhập không thành công.</w:t>
+      </w:r>
+    </w:p>
+    <w:p>
+      <w:pPr>
+        <w:pStyle w:val="ListParagraph"/>
+        <w:widowControl w:val="0"/>
+        <w:numPr>
+          <w:ilvl w:val="2"/>
+          <w:numId w:val="7"/>
+        </w:numPr>
+        <w:spacing w:after="0" w:line="240" w:lineRule="atLeast"/>
+        <w:rPr>
+          <w:rFonts w:ascii="Times New Roman" w:eastAsia="Times New Roman" w:hAnsi="Times New Roman" w:cs="Times New Roman"/>
+          <w:sz w:val="24"/>
+          <w:szCs w:val="24"/>
+        </w:rPr>
+      </w:pPr>
+      <w:r>
+        <w:rPr>
+          <w:rFonts w:ascii="Times New Roman" w:eastAsia="Times New Roman" w:hAnsi="Times New Roman" w:cs="Times New Roman"/>
+          <w:sz w:val="24"/>
+          <w:szCs w:val="24"/>
+        </w:rPr>
+        <w:t>Thông báo thông tin không hợp lệ</w:t>
+      </w:r>
+    </w:p>
+    <w:p>
+      <w:pPr>
+        <w:pStyle w:val="ListParagraph"/>
+        <w:widowControl w:val="0"/>
+        <w:numPr>
+          <w:ilvl w:val="2"/>
+          <w:numId w:val="7"/>
+        </w:numPr>
+        <w:spacing w:after="0" w:line="240" w:lineRule="atLeast"/>
+        <w:rPr>
+          <w:rFonts w:ascii="Times New Roman" w:eastAsia="Times New Roman" w:hAnsi="Times New Roman" w:cs="Times New Roman"/>
+          <w:sz w:val="24"/>
+          <w:szCs w:val="24"/>
+        </w:rPr>
+      </w:pPr>
+      <w:r>
+        <w:rPr>
+          <w:rFonts w:ascii="Times New Roman" w:eastAsia="Times New Roman" w:hAnsi="Times New Roman" w:cs="Times New Roman"/>
+          <w:sz w:val="24"/>
+          <w:szCs w:val="24"/>
+        </w:rPr>
+        <w:t>Yêu cầu người dùng nhập lại.</w:t>
+      </w:r>
+    </w:p>
+    <w:p>
+      <w:pPr>
+        <w:pStyle w:val="Heading2"/>
+        <w:numPr>
+          <w:ilvl w:val="1"/>
+          <w:numId w:val="7"/>
+        </w:numPr>
+        <w:ind w:left="0" w:firstLine="0"/>
+        <w:rPr>
+          <w:sz w:val="22"/>
+        </w:rPr>
+      </w:pPr>
+      <w:r>
+        <w:rPr>
+          <w:sz w:val="22"/>
+        </w:rPr>
+        <w:t>Trạng thái hệ thống khi bắt đầu thực hiện Use-case</w:t>
+      </w:r>
+    </w:p>
+    <w:p>
+      <w:pPr>
+        <w:widowControl w:val="0"/>
+        <w:spacing w:after="0" w:line="240" w:lineRule="atLeast"/>
+        <w:ind w:left="720"/>
+        <w:rPr>
+          <w:rFonts w:ascii="Times New Roman" w:eastAsia="Times New Roman" w:hAnsi="Times New Roman" w:cs="Times New Roman"/>
+          <w:sz w:val="24"/>
+          <w:szCs w:val="24"/>
+        </w:rPr>
+      </w:pPr>
+      <w:r>
+        <w:rPr>
+          <w:rFonts w:ascii="Times New Roman" w:eastAsia="Times New Roman" w:hAnsi="Times New Roman" w:cs="Times New Roman"/>
+          <w:sz w:val="24"/>
+          <w:szCs w:val="24"/>
+        </w:rPr>
+        <w:t xml:space="preserve">Không sẵn sàng cho người dùng sử dụng. </w:t>
+      </w:r>
+    </w:p>
+    <w:p>
+      <w:pPr>
+        <w:pStyle w:val="Heading2"/>
+        <w:numPr>
+          <w:ilvl w:val="1"/>
+          <w:numId w:val="7"/>
+        </w:numPr>
+        <w:ind w:left="0" w:firstLine="0"/>
+        <w:rPr>
+          <w:sz w:val="22"/>
+        </w:rPr>
+      </w:pPr>
+      <w:r>
+        <w:rPr>
+          <w:sz w:val="22"/>
+        </w:rPr>
+        <w:t>Trạng thái hệ thống sau khi thực hiện Use-case</w:t>
+      </w:r>
+    </w:p>
+    <w:p>
+      <w:pPr>
+        <w:widowControl w:val="0"/>
+        <w:spacing w:after="0" w:line="240" w:lineRule="atLeast"/>
+        <w:ind w:left="720"/>
+        <w:rPr>
+          <w:rFonts w:ascii="Times New Roman" w:eastAsia="Times New Roman" w:hAnsi="Times New Roman" w:cs="Times New Roman"/>
+          <w:sz w:val="24"/>
+          <w:szCs w:val="24"/>
+        </w:rPr>
+      </w:pPr>
+      <w:r>
+        <w:rPr>
+          <w:rFonts w:ascii="Times New Roman" w:eastAsia="Times New Roman" w:hAnsi="Times New Roman" w:cs="Times New Roman"/>
+          <w:sz w:val="24"/>
+          <w:szCs w:val="24"/>
+        </w:rPr>
+        <w:t>Cho phép người dùng thao tác trên hệ thống dựa vào quyền đăng nhập.</w:t>
+      </w:r>
+    </w:p>
+    <w:p>
+      <w:pPr>
+        <w:pStyle w:val="Heading2"/>
+        <w:numPr>
+          <w:ilvl w:val="1"/>
+          <w:numId w:val="7"/>
+        </w:numPr>
+        <w:ind w:left="0" w:firstLine="0"/>
+        <w:rPr>
+          <w:sz w:val="22"/>
+        </w:rPr>
+      </w:pPr>
+      <w:r>
+        <w:rPr>
+          <w:sz w:val="22"/>
+        </w:rPr>
+        <w:t>Điểm mở rộng</w:t>
+      </w:r>
+    </w:p>
+    <w:p>
+      <w:pPr>
+        <w:widowControl w:val="0"/>
+        <w:spacing w:after="0" w:line="240" w:lineRule="atLeast"/>
+        <w:ind w:left="720"/>
+        <w:rPr>
+          <w:rFonts w:ascii="Times New Roman" w:eastAsia="Times New Roman" w:hAnsi="Times New Roman" w:cs="Times New Roman"/>
+          <w:sz w:val="24"/>
+          <w:szCs w:val="24"/>
+        </w:rPr>
+      </w:pPr>
+      <w:r>
+        <w:rPr>
+          <w:rFonts w:ascii="Times New Roman" w:eastAsia="Times New Roman" w:hAnsi="Times New Roman" w:cs="Times New Roman"/>
+          <w:sz w:val="24"/>
+          <w:szCs w:val="24"/>
+        </w:rPr>
+        <w:t>Không có</w:t>
+      </w:r>
+    </w:p>
+    <w:p>
+      <w:pPr>
+        <w:pStyle w:val="Heading2"/>
+        <w:numPr>
+          <w:ilvl w:val="1"/>
+          <w:numId w:val="7"/>
+        </w:numPr>
+        <w:ind w:left="0" w:firstLine="0"/>
+        <w:rPr>
+          <w:sz w:val="22"/>
+        </w:rPr>
+      </w:pPr>
+      <w:r>
+        <w:rPr>
+          <w:sz w:val="22"/>
+        </w:rPr>
+        <w:t>Yêu cầu đặc biệt</w:t>
+      </w:r>
+    </w:p>
+    <w:p>
+      <w:pPr>
+        <w:pStyle w:val="ListParagraph"/>
+        <w:widowControl w:val="0"/>
+        <w:numPr>
+          <w:ilvl w:val="2"/>
+          <w:numId w:val="7"/>
+        </w:numPr>
+        <w:tabs>
+          <w:tab w:val="left" w:pos="7360"/>
+        </w:tabs>
+        <w:spacing w:after="0" w:line="240" w:lineRule="atLeast"/>
+        <w:rPr>
+          <w:rFonts w:ascii="Times New Roman" w:eastAsia="Times New Roman" w:hAnsi="Times New Roman" w:cs="Times New Roman"/>
+          <w:sz w:val="24"/>
+          <w:szCs w:val="24"/>
+        </w:rPr>
+      </w:pPr>
+      <w:r>
+        <w:rPr>
+          <w:rFonts w:ascii="Times New Roman" w:eastAsia="Times New Roman" w:hAnsi="Times New Roman" w:cs="Times New Roman"/>
+          <w:sz w:val="24"/>
+          <w:szCs w:val="24"/>
+        </w:rPr>
+        <w:t xml:space="preserve">Mỗi người dùng chỉ được quyền nhập lại tên và mật khẩu( </w:t>
+      </w:r>
+      <w:r>
+        <w:rPr>
+          <w:rFonts w:ascii="Times New Roman" w:eastAsia="Times New Roman" w:hAnsi="Times New Roman" w:cs="Times New Roman"/>
+          <w:sz w:val="24"/>
+          <w:szCs w:val="24"/>
+        </w:rPr>
+        <w:t>nếu đăng nhập sai</w:t>
+      </w:r>
+      <w:r>
+        <w:rPr>
+          <w:rFonts w:ascii="Times New Roman" w:eastAsia="Times New Roman" w:hAnsi="Times New Roman" w:cs="Times New Roman"/>
+          <w:sz w:val="24"/>
+          <w:szCs w:val="24"/>
+        </w:rPr>
+        <w:t>) tối đa 3 lần để đảm bảo tính an toàn của hệ thống.</w:t>
+      </w:r>
+    </w:p>
+    <w:p>
+      <w:pPr>
+        <w:pStyle w:val="ListParagraph"/>
+        <w:widowControl w:val="0"/>
+        <w:numPr>
+          <w:ilvl w:val="2"/>
+          <w:numId w:val="7"/>
+        </w:numPr>
+        <w:tabs>
+          <w:tab w:val="left" w:pos="7360"/>
+        </w:tabs>
+        <w:spacing w:after="0" w:line="240" w:lineRule="atLeast"/>
+        <w:rPr>
+          <w:rFonts w:ascii="Times New Roman" w:eastAsia="Times New Roman" w:hAnsi="Times New Roman" w:cs="Times New Roman"/>
+          <w:sz w:val="24"/>
+          <w:szCs w:val="24"/>
+        </w:rPr>
+      </w:pPr>
+      <w:r>
+        <w:rPr>
+          <w:rFonts w:ascii="Times New Roman" w:eastAsia="Times New Roman" w:hAnsi="Times New Roman" w:cs="Times New Roman"/>
+          <w:sz w:val="24"/>
+          <w:szCs w:val="24"/>
+        </w:rPr>
+        <w:t>Hệ thống sẽ tự động kết thúc Use-case nếu vượt quá lần thứ 3</w:t>
+      </w:r>
+    </w:p>
+    <w:p>
+      <w:pPr>
+        <w:widowControl w:val="0"/>
+        <w:spacing w:after="0" w:line="240" w:lineRule="atLeast"/>
+        <w:rPr>
+          <w:rFonts w:ascii="Times New Roman" w:eastAsia="Times New Roman" w:hAnsi="Times New Roman" w:cs="Times New Roman"/>
+          <w:sz w:val="24"/>
+          <w:szCs w:val="24"/>
+        </w:rPr>
+      </w:pPr>
     </w:p>
     <w:p>
       <w:pPr>
@@ -6303,6 +7016,404 @@
           <w:szCs w:val="24"/>
         </w:rPr>
       </w:pPr>
+    </w:p>
+    <w:p>
+      <w:pPr>
+        <w:pStyle w:val="ListParagraph"/>
+        <w:spacing w:after="0"/>
+        <w:ind w:left="1140"/>
+        <w:rPr>
+          <w:rFonts w:ascii="Times New Roman" w:hAnsi="Times New Roman" w:cs="Times New Roman"/>
+          <w:b/>
+          <w:sz w:val="24"/>
+          <w:szCs w:val="24"/>
+        </w:rPr>
+      </w:pPr>
+    </w:p>
+    <w:p>
+      <w:pPr>
+        <w:pStyle w:val="ListParagraph"/>
+        <w:spacing w:after="0"/>
+        <w:ind w:left="1140"/>
+        <w:rPr>
+          <w:rFonts w:ascii="Times New Roman" w:hAnsi="Times New Roman" w:cs="Times New Roman"/>
+          <w:b/>
+          <w:sz w:val="24"/>
+          <w:szCs w:val="24"/>
+        </w:rPr>
+      </w:pPr>
+    </w:p>
+    <w:p>
+      <w:pPr>
+        <w:pStyle w:val="ListParagraph"/>
+        <w:spacing w:after="0"/>
+        <w:ind w:left="1140"/>
+        <w:rPr>
+          <w:rFonts w:ascii="Times New Roman" w:hAnsi="Times New Roman" w:cs="Times New Roman"/>
+          <w:b/>
+          <w:sz w:val="24"/>
+          <w:szCs w:val="24"/>
+        </w:rPr>
+      </w:pPr>
+    </w:p>
+    <w:p>
+      <w:pPr>
+        <w:pStyle w:val="ListParagraph"/>
+        <w:spacing w:after="0"/>
+        <w:ind w:left="1140"/>
+        <w:rPr>
+          <w:rFonts w:ascii="Times New Roman" w:hAnsi="Times New Roman" w:cs="Times New Roman"/>
+          <w:b/>
+          <w:sz w:val="24"/>
+          <w:szCs w:val="24"/>
+        </w:rPr>
+      </w:pPr>
+    </w:p>
+    <w:p>
+      <w:pPr>
+        <w:pStyle w:val="ListParagraph"/>
+        <w:spacing w:after="0"/>
+        <w:ind w:left="1140"/>
+        <w:rPr>
+          <w:rFonts w:ascii="Times New Roman" w:hAnsi="Times New Roman" w:cs="Times New Roman"/>
+          <w:b/>
+          <w:sz w:val="24"/>
+          <w:szCs w:val="24"/>
+        </w:rPr>
+      </w:pPr>
+    </w:p>
+    <w:p>
+      <w:pPr>
+        <w:pStyle w:val="Heading1"/>
+        <w:keepLines w:val="0"/>
+        <w:widowControl w:val="0"/>
+        <w:numPr>
+          <w:ilvl w:val="0"/>
+          <w:numId w:val="7"/>
+        </w:numPr>
+        <w:spacing w:before="120" w:after="60" w:line="240" w:lineRule="atLeast"/>
+        <w:rPr>
+          <w:rFonts w:ascii="Arial" w:eastAsia="Times New Roman" w:hAnsi="Arial" w:cs="Times New Roman"/>
+          <w:bCs w:val="0"/>
+          <w:color w:val="auto"/>
+          <w:sz w:val="26"/>
+          <w:szCs w:val="20"/>
+        </w:rPr>
+      </w:pPr>
+      <w:r>
+        <w:rPr>
+          <w:rFonts w:ascii="Arial" w:eastAsia="Times New Roman" w:hAnsi="Arial" w:cs="Times New Roman"/>
+          <w:bCs w:val="0"/>
+          <w:color w:val="auto"/>
+          <w:sz w:val="26"/>
+          <w:szCs w:val="20"/>
+        </w:rPr>
+        <w:lastRenderedPageBreak/>
+        <w:t>Đặc tả Use-case “Đăng xuất”</w:t>
+      </w:r>
+    </w:p>
+    <w:p>
+      <w:pPr>
+        <w:pStyle w:val="Heading2"/>
+        <w:numPr>
+          <w:ilvl w:val="1"/>
+          <w:numId w:val="7"/>
+        </w:numPr>
+        <w:ind w:left="0" w:firstLine="0"/>
+        <w:rPr>
+          <w:sz w:val="22"/>
+        </w:rPr>
+      </w:pPr>
+      <w:r>
+        <w:rPr>
+          <w:sz w:val="22"/>
+        </w:rPr>
+        <w:t>Tóm tắt</w:t>
+      </w:r>
+    </w:p>
+    <w:p>
+      <w:pPr>
+        <w:widowControl w:val="0"/>
+        <w:spacing w:after="0" w:line="240" w:lineRule="atLeast"/>
+        <w:ind w:left="720"/>
+        <w:rPr>
+          <w:rFonts w:ascii="Times New Roman" w:eastAsia="Times New Roman" w:hAnsi="Times New Roman" w:cs="Times New Roman"/>
+          <w:sz w:val="24"/>
+          <w:szCs w:val="24"/>
+        </w:rPr>
+      </w:pPr>
+      <w:r>
+        <w:rPr>
+          <w:rFonts w:ascii="Times New Roman" w:eastAsia="Times New Roman" w:hAnsi="Times New Roman" w:cs="Times New Roman"/>
+          <w:sz w:val="24"/>
+          <w:szCs w:val="24"/>
+        </w:rPr>
+        <w:t>Khi người dùng không muốn sử dụng hệ thống nữa cần thoát khỏi hệ thống để đảm bảo tính an toàn cho hệ thống. Use-case này hỗ trợ người dùng thực hiện yêu cầu trên.</w:t>
+      </w:r>
+    </w:p>
+    <w:p>
+      <w:pPr>
+        <w:pStyle w:val="Heading2"/>
+        <w:numPr>
+          <w:ilvl w:val="1"/>
+          <w:numId w:val="7"/>
+        </w:numPr>
+        <w:ind w:left="0" w:firstLine="0"/>
+        <w:rPr>
+          <w:sz w:val="22"/>
+        </w:rPr>
+      </w:pPr>
+      <w:r>
+        <w:rPr>
+          <w:sz w:val="22"/>
+        </w:rPr>
+        <w:t>Dòng sự kiện chính</w:t>
+      </w:r>
+    </w:p>
+    <w:p>
+      <w:pPr>
+        <w:pStyle w:val="ListParagraph"/>
+        <w:widowControl w:val="0"/>
+        <w:numPr>
+          <w:ilvl w:val="2"/>
+          <w:numId w:val="7"/>
+        </w:numPr>
+        <w:spacing w:after="0" w:line="240" w:lineRule="atLeast"/>
+        <w:rPr>
+          <w:rFonts w:ascii="Times New Roman" w:eastAsia="Times New Roman" w:hAnsi="Times New Roman" w:cs="Times New Roman"/>
+          <w:sz w:val="24"/>
+          <w:szCs w:val="24"/>
+        </w:rPr>
+      </w:pPr>
+      <w:r>
+        <w:rPr>
+          <w:rFonts w:ascii="Times New Roman" w:eastAsia="Times New Roman" w:hAnsi="Times New Roman" w:cs="Times New Roman"/>
+          <w:sz w:val="24"/>
+          <w:szCs w:val="24"/>
+        </w:rPr>
+        <w:t>Người dùng chọn chức năng đăng xuất</w:t>
+      </w:r>
+    </w:p>
+    <w:p>
+      <w:pPr>
+        <w:pStyle w:val="ListParagraph"/>
+        <w:widowControl w:val="0"/>
+        <w:numPr>
+          <w:ilvl w:val="2"/>
+          <w:numId w:val="7"/>
+        </w:numPr>
+        <w:spacing w:after="0" w:line="240" w:lineRule="atLeast"/>
+        <w:rPr>
+          <w:rFonts w:ascii="Times New Roman" w:eastAsia="Times New Roman" w:hAnsi="Times New Roman" w:cs="Times New Roman"/>
+          <w:sz w:val="24"/>
+          <w:szCs w:val="24"/>
+        </w:rPr>
+      </w:pPr>
+      <w:r>
+        <w:rPr>
+          <w:rFonts w:ascii="Times New Roman" w:eastAsia="Times New Roman" w:hAnsi="Times New Roman" w:cs="Times New Roman"/>
+          <w:sz w:val="24"/>
+          <w:szCs w:val="24"/>
+        </w:rPr>
+        <w:t>Hệ thống thực hiện kết thúc phiên làm việc của Actor</w:t>
+      </w:r>
+    </w:p>
+    <w:p>
+      <w:pPr>
+        <w:pStyle w:val="Heading2"/>
+        <w:numPr>
+          <w:ilvl w:val="1"/>
+          <w:numId w:val="7"/>
+        </w:numPr>
+        <w:ind w:left="0" w:firstLine="0"/>
+        <w:rPr>
+          <w:sz w:val="22"/>
+        </w:rPr>
+      </w:pPr>
+      <w:r>
+        <w:rPr>
+          <w:sz w:val="22"/>
+        </w:rPr>
+        <w:t>Các dòng sự kiện khác</w:t>
+      </w:r>
+    </w:p>
+    <w:p>
+      <w:pPr>
+        <w:ind w:left="720"/>
+        <w:rPr>
+          <w:rFonts w:ascii="Times New Roman" w:hAnsi="Times New Roman" w:cs="Times New Roman"/>
+        </w:rPr>
+      </w:pPr>
+      <w:r>
+        <w:rPr>
+          <w:rFonts w:ascii="Times New Roman" w:hAnsi="Times New Roman" w:cs="Times New Roman"/>
+        </w:rPr>
+        <w:t>Không có</w:t>
+      </w:r>
+    </w:p>
+    <w:p>
+      <w:pPr>
+        <w:pStyle w:val="Heading2"/>
+        <w:numPr>
+          <w:ilvl w:val="1"/>
+          <w:numId w:val="7"/>
+        </w:numPr>
+        <w:ind w:left="0" w:firstLine="0"/>
+        <w:rPr>
+          <w:sz w:val="22"/>
+        </w:rPr>
+      </w:pPr>
+      <w:r>
+        <w:rPr>
+          <w:sz w:val="22"/>
+        </w:rPr>
+        <w:t>Trạng thái hệ thống khi bắt đầu thực hiện Use-case</w:t>
+      </w:r>
+    </w:p>
+    <w:p>
+      <w:pPr>
+        <w:widowControl w:val="0"/>
+        <w:spacing w:after="0" w:line="240" w:lineRule="atLeast"/>
+        <w:ind w:left="720"/>
+        <w:rPr>
+          <w:rFonts w:ascii="Times New Roman" w:eastAsia="Times New Roman" w:hAnsi="Times New Roman" w:cs="Times New Roman"/>
+          <w:sz w:val="24"/>
+          <w:szCs w:val="24"/>
+        </w:rPr>
+      </w:pPr>
+      <w:r>
+        <w:rPr>
+          <w:rFonts w:ascii="Times New Roman" w:eastAsia="Times New Roman" w:hAnsi="Times New Roman" w:cs="Times New Roman"/>
+          <w:sz w:val="24"/>
+          <w:szCs w:val="24"/>
+        </w:rPr>
+        <w:t>Hệ thống hỗ trợ các thao tác của Actor trong quyền hạn được phép</w:t>
+      </w:r>
+    </w:p>
+    <w:p>
+      <w:pPr>
+        <w:pStyle w:val="Heading2"/>
+        <w:numPr>
+          <w:ilvl w:val="1"/>
+          <w:numId w:val="7"/>
+        </w:numPr>
+        <w:ind w:left="0" w:firstLine="0"/>
+        <w:rPr>
+          <w:sz w:val="22"/>
+        </w:rPr>
+      </w:pPr>
+      <w:r>
+        <w:rPr>
+          <w:sz w:val="22"/>
+        </w:rPr>
+        <w:t>Trạng thái hệ thống sau khi thực hiện Use-case</w:t>
+      </w:r>
+    </w:p>
+    <w:p>
+      <w:pPr>
+        <w:widowControl w:val="0"/>
+        <w:spacing w:after="0" w:line="240" w:lineRule="atLeast"/>
+        <w:ind w:left="720"/>
+        <w:rPr>
+          <w:rFonts w:ascii="Times New Roman" w:eastAsia="Times New Roman" w:hAnsi="Times New Roman" w:cs="Times New Roman"/>
+          <w:sz w:val="24"/>
+          <w:szCs w:val="24"/>
+        </w:rPr>
+      </w:pPr>
+      <w:r>
+        <w:rPr>
+          <w:rFonts w:ascii="Times New Roman" w:eastAsia="Times New Roman" w:hAnsi="Times New Roman" w:cs="Times New Roman"/>
+          <w:sz w:val="24"/>
+          <w:szCs w:val="24"/>
+        </w:rPr>
+        <w:t>Không sẵn sàng phục vụ.</w:t>
+      </w:r>
+    </w:p>
+    <w:p>
+      <w:pPr>
+        <w:pStyle w:val="Heading2"/>
+        <w:numPr>
+          <w:ilvl w:val="1"/>
+          <w:numId w:val="7"/>
+        </w:numPr>
+        <w:ind w:left="0" w:firstLine="0"/>
+        <w:rPr>
+          <w:sz w:val="22"/>
+        </w:rPr>
+      </w:pPr>
+      <w:r>
+        <w:rPr>
+          <w:sz w:val="22"/>
+        </w:rPr>
+        <w:t>Điểm mở rộng</w:t>
+      </w:r>
+    </w:p>
+    <w:p>
+      <w:pPr>
+        <w:widowControl w:val="0"/>
+        <w:spacing w:after="0" w:line="240" w:lineRule="atLeast"/>
+        <w:ind w:left="720"/>
+        <w:rPr>
+          <w:rFonts w:ascii="Times New Roman" w:eastAsia="Times New Roman" w:hAnsi="Times New Roman" w:cs="Times New Roman"/>
+          <w:sz w:val="24"/>
+          <w:szCs w:val="24"/>
+        </w:rPr>
+      </w:pPr>
+      <w:r>
+        <w:rPr>
+          <w:rFonts w:ascii="Times New Roman" w:eastAsia="Times New Roman" w:hAnsi="Times New Roman" w:cs="Times New Roman"/>
+          <w:sz w:val="24"/>
+          <w:szCs w:val="24"/>
+        </w:rPr>
+        <w:t>Không có</w:t>
+      </w:r>
+    </w:p>
+    <w:p>
+      <w:pPr>
+        <w:pStyle w:val="Heading2"/>
+        <w:numPr>
+          <w:ilvl w:val="1"/>
+          <w:numId w:val="7"/>
+        </w:numPr>
+        <w:ind w:left="0" w:firstLine="0"/>
+        <w:rPr>
+          <w:sz w:val="22"/>
+        </w:rPr>
+      </w:pPr>
+      <w:r>
+        <w:rPr>
+          <w:sz w:val="22"/>
+        </w:rPr>
+        <w:t>Yêu cầu đặc biệt</w:t>
+      </w:r>
+    </w:p>
+    <w:p>
+      <w:pPr>
+        <w:spacing w:after="0"/>
+        <w:ind w:left="720"/>
+        <w:rPr>
+          <w:rFonts w:ascii="Times New Roman" w:hAnsi="Times New Roman" w:cs="Times New Roman"/>
+        </w:rPr>
+      </w:pPr>
+      <w:r>
+        <w:rPr>
+          <w:rFonts w:ascii="Times New Roman" w:hAnsi="Times New Roman" w:cs="Times New Roman"/>
+        </w:rPr>
+        <w:t>Không có</w:t>
+      </w:r>
+    </w:p>
+    <w:p>
+      <w:pPr>
+        <w:spacing w:after="0"/>
+        <w:rPr>
+          <w:rFonts w:ascii="Times New Roman" w:hAnsi="Times New Roman" w:cs="Times New Roman"/>
+          <w:b/>
+          <w:sz w:val="24"/>
+          <w:szCs w:val="24"/>
+        </w:rPr>
+      </w:pPr>
+      <w:bookmarkStart w:id="0" w:name="_GoBack"/>
+      <w:bookmarkEnd w:id="0"/>
     </w:p>
     <w:p>
       <w:pPr>
@@ -6346,7 +7457,7 @@
         <v:path o:extrusionok="f" gradientshapeok="t" o:connecttype="rect"/>
         <o:lock v:ext="edit" aspectratio="t"/>
       </v:shapetype>
-      <v:shape id="_x0000_i1113" type="#_x0000_t75" style="width:11.2pt;height:11.2pt" o:bullet="t">
+      <v:shape id="_x0000_i1028" type="#_x0000_t75" style="width:11.2pt;height:11.2pt" o:bullet="t">
         <v:imagedata r:id="rId1" o:title="clip_image001"/>
       </v:shape>
     </w:pict>
@@ -8997,6 +10108,7 @@
   <w:style w:type="character" w:default="1" w:styleId="DefaultParagraphFont">
     <w:name w:val="Default Paragraph Font"/>
     <w:uiPriority w:val="1"/>
+    <w:semiHidden/>
     <w:unhideWhenUsed/>
   </w:style>
   <w:style w:type="table" w:default="1" w:styleId="TableNormal">
@@ -9314,6 +10426,7 @@
   <w:style w:type="character" w:default="1" w:styleId="DefaultParagraphFont">
     <w:name w:val="Default Paragraph Font"/>
     <w:uiPriority w:val="1"/>
+    <w:semiHidden/>
     <w:unhideWhenUsed/>
   </w:style>
   <w:style w:type="table" w:default="1" w:styleId="TableNormal">

</xml_diff>